<commit_message>
H2 now fully digitized
</commit_message>
<xml_diff>
--- a/Theorie/H2/par4.docx
+++ b/Theorie/H2/par4.docx
@@ -1,6 +1,6 @@
 
 <file path=word/document.xml><?xml version="1.0" encoding="utf-8"?>
-<w:document xmlns:wpc="http://schemas.microsoft.com/office/word/2010/wordprocessingCanvas" xmlns:mc="http://schemas.openxmlformats.org/markup-compatibility/2006" xmlns:o="urn:schemas-microsoft-com:office:office" xmlns:r="http://schemas.openxmlformats.org/officeDocument/2006/relationships" xmlns:m="http://schemas.openxmlformats.org/officeDocument/2006/math" xmlns:v="urn:schemas-microsoft-com:vml" xmlns:wp14="http://schemas.microsoft.com/office/word/2010/wordprocessingDrawing" xmlns:wp="http://schemas.openxmlformats.org/drawingml/2006/wordprocessingDrawing" xmlns:w10="urn:schemas-microsoft-com:office:word" xmlns:w="http://schemas.openxmlformats.org/wordprocessingml/2006/main" xmlns:w14="http://schemas.microsoft.com/office/word/2010/wordml" xmlns:w15="http://schemas.microsoft.com/office/word/2012/wordml" xmlns:wpg="http://schemas.microsoft.com/office/word/2010/wordprocessingGroup" xmlns:wpi="http://schemas.microsoft.com/office/word/2010/wordprocessingInk" xmlns:wne="http://schemas.microsoft.com/office/word/2006/wordml" xmlns:wps="http://schemas.microsoft.com/office/word/2010/wordprocessingShape" mc:Ignorable="w14 w15 wp14">
+<w:document xmlns:wpc="http://schemas.microsoft.com/office/word/2010/wordprocessingCanvas" xmlns:cx="http://schemas.microsoft.com/office/drawing/2014/chartex" xmlns:cx1="http://schemas.microsoft.com/office/drawing/2015/9/8/chartex" xmlns:cx2="http://schemas.microsoft.com/office/drawing/2015/10/21/chartex" xmlns:cx3="http://schemas.microsoft.com/office/drawing/2016/5/9/chartex" xmlns:cx4="http://schemas.microsoft.com/office/drawing/2016/5/10/chartex" xmlns:cx5="http://schemas.microsoft.com/office/drawing/2016/5/11/chartex" xmlns:cx6="http://schemas.microsoft.com/office/drawing/2016/5/12/chartex" xmlns:cx7="http://schemas.microsoft.com/office/drawing/2016/5/13/chartex" xmlns:cx8="http://schemas.microsoft.com/office/drawing/2016/5/14/chartex" xmlns:mc="http://schemas.openxmlformats.org/markup-compatibility/2006" xmlns:aink="http://schemas.microsoft.com/office/drawing/2016/ink" xmlns:am3d="http://schemas.microsoft.com/office/drawing/2017/model3d" xmlns:o="urn:schemas-microsoft-com:office:office" xmlns:r="http://schemas.openxmlformats.org/officeDocument/2006/relationships" xmlns:m="http://schemas.openxmlformats.org/officeDocument/2006/math" xmlns:v="urn:schemas-microsoft-com:vml" xmlns:wp14="http://schemas.microsoft.com/office/word/2010/wordprocessingDrawing" xmlns:wp="http://schemas.openxmlformats.org/drawingml/2006/wordprocessingDrawing" xmlns:w10="urn:schemas-microsoft-com:office:word" xmlns:w="http://schemas.openxmlformats.org/wordprocessingml/2006/main" xmlns:w14="http://schemas.microsoft.com/office/word/2010/wordml" xmlns:w15="http://schemas.microsoft.com/office/word/2012/wordml" xmlns:w16cid="http://schemas.microsoft.com/office/word/2016/wordml/cid" xmlns:w16se="http://schemas.microsoft.com/office/word/2015/wordml/symex" xmlns:wpg="http://schemas.microsoft.com/office/word/2010/wordprocessingGroup" xmlns:wpi="http://schemas.microsoft.com/office/word/2010/wordprocessingInk" xmlns:wne="http://schemas.microsoft.com/office/word/2006/wordml" xmlns:wps="http://schemas.microsoft.com/office/word/2010/wordprocessingShape" mc:Ignorable="w14 w15 w16se w16cid wp14">
   <w:body>
     <w:p>
       <w:pPr>
@@ -76,6 +76,13 @@
         </w:rPr>
         <w:t xml:space="preserve">zodat je weet waar je moet beginnen. </w:t>
       </w:r>
+    </w:p>
+    <w:p>
+      <w:pPr>
+        <w:rPr>
+          <w:lang w:val="nl-NL"/>
+        </w:rPr>
+      </w:pPr>
       <w:r>
         <w:rPr>
           <w:lang w:val="nl-NL"/>
@@ -86,58 +93,58 @@
         <w:rPr>
           <w:lang w:val="nl-NL"/>
         </w:rPr>
-        <w:t xml:space="preserve">Stel je wilt een website gaan maken (meer hierover in H5), dan moet je eerst bedenken waarover het moet gaan, hoe het gaat het heten, hoe de structuur ervan uit moet zien, hoe het vorm gegeven moet worden, enz. Daarna kun je bijvoorbeeld de logica van de site in stukken delen, bijvoorbeeld in de talen </w:t>
+        <w:t xml:space="preserve">Stel je wilt een website gaan maken (meer hierover in H5), dan moet je eerst bedenken waarover het moet gaan, hoe het gaat het heten, hoe de structuur ervan uit moet zien, hoe </w:t>
+      </w:r>
+      <w:proofErr w:type="gramStart"/>
+      <w:r>
+        <w:rPr>
+          <w:lang w:val="nl-NL"/>
+        </w:rPr>
+        <w:t>het</w:t>
+      </w:r>
+      <w:proofErr w:type="gramEnd"/>
+      <w:r>
+        <w:rPr>
+          <w:lang w:val="nl-NL"/>
+        </w:rPr>
+        <w:t xml:space="preserve"> vorm gegeven moet worden, enz. Daarna kun je bijvoorbeeld de logica van de site in stukken delen, bijvoorbeeld in de talen php en j</w:t>
+      </w:r>
+      <w:r>
+        <w:rPr>
+          <w:lang w:val="nl-NL"/>
+        </w:rPr>
+        <w:t>ava</w:t>
+      </w:r>
+      <w:r>
+        <w:rPr>
+          <w:lang w:val="nl-NL"/>
+        </w:rPr>
+        <w:t>s</w:t>
+      </w:r>
+      <w:r>
+        <w:rPr>
+          <w:lang w:val="nl-NL"/>
+        </w:rPr>
+        <w:t>cript</w:t>
+      </w:r>
+      <w:r>
+        <w:rPr>
+          <w:lang w:val="nl-NL"/>
+        </w:rPr>
+        <w:t xml:space="preserve">. Dan ga je logica indelen bij deze talen, bijvoorbeeld mails sturen via php. Dan maak je een bestaand aan, bijvoorbeeld </w:t>
       </w:r>
       <w:proofErr w:type="spellStart"/>
       <w:r>
         <w:rPr>
           <w:lang w:val="nl-NL"/>
         </w:rPr>
-        <w:t>php</w:t>
+        <w:t>sendMail.php</w:t>
       </w:r>
       <w:proofErr w:type="spellEnd"/>
       <w:r>
         <w:rPr>
           <w:lang w:val="nl-NL"/>
         </w:rPr>
-        <w:t xml:space="preserve"> en j</w:t>
-      </w:r>
-      <w:r>
-        <w:rPr>
-          <w:lang w:val="nl-NL"/>
-        </w:rPr>
-        <w:t>ava</w:t>
-      </w:r>
-      <w:r>
-        <w:rPr>
-          <w:lang w:val="nl-NL"/>
-        </w:rPr>
-        <w:t>s</w:t>
-      </w:r>
-      <w:r>
-        <w:rPr>
-          <w:lang w:val="nl-NL"/>
-        </w:rPr>
-        <w:t>cript</w:t>
-      </w:r>
-      <w:r>
-        <w:rPr>
-          <w:lang w:val="nl-NL"/>
-        </w:rPr>
-        <w:t xml:space="preserve">. Dan ga je logica indelen bij deze talen, bijvoorbeeld mails sturen via php. Dan maak je een bestaand aan, bijvoorbeeld </w:t>
-      </w:r>
-      <w:proofErr w:type="spellStart"/>
-      <w:r>
-        <w:rPr>
-          <w:lang w:val="nl-NL"/>
-        </w:rPr>
-        <w:t>sendMail.php</w:t>
-      </w:r>
-      <w:proofErr w:type="spellEnd"/>
-      <w:r>
-        <w:rPr>
-          <w:lang w:val="nl-NL"/>
-        </w:rPr>
         <w:t xml:space="preserve"> en stel je hierin de logica van het programma op, eerst in het </w:t>
       </w:r>
       <w:r>
@@ -164,403 +171,409 @@
         </w:rPr>
         <w:t xml:space="preserve"> en later in de programmeertaal, dus php. </w:t>
       </w:r>
-      <w:r>
-        <w:rPr>
-          <w:lang w:val="nl-NL"/>
-        </w:rPr>
-        <w:br/>
-      </w:r>
-      <w:r>
-        <w:rPr>
-          <w:lang w:val="nl-NL"/>
-        </w:rPr>
-        <w:t xml:space="preserve">De logica kan </w:t>
-      </w:r>
-      <w:r>
-        <w:rPr>
-          <w:lang w:val="nl-NL"/>
-        </w:rPr>
-        <w:t>bijvoorbeeld</w:t>
-      </w:r>
-      <w:r>
-        <w:rPr>
-          <w:lang w:val="nl-NL"/>
-        </w:rPr>
-        <w:t xml:space="preserve"> zijn: als de gebruiker in het systeem staat voor de mail lijst en er is een nieuwe mail om te sturen, dan stuur mail naar de gebruiker. Je hakt het probleem, de mail sturen dus in kleine stukjes. Vervolgens kun je die stukjes weer gaan uitwerken. </w:t>
-      </w:r>
-    </w:p>
-    <w:p>
-      <w:pPr>
-        <w:rPr>
-          <w:lang w:val="nl-NL"/>
-        </w:rPr>
-      </w:pPr>
-    </w:p>
-    <w:p>
-      <w:pPr>
-        <w:rPr>
-          <w:lang w:val="nl-NL"/>
-        </w:rPr>
-      </w:pPr>
-      <w:r>
-        <w:rPr>
-          <w:lang w:val="nl-NL"/>
-        </w:rPr>
-        <w:t>Opdrachten</w:t>
-      </w:r>
-    </w:p>
-    <w:p>
-      <w:pPr>
-        <w:rPr>
-          <w:lang w:val="nl-NL"/>
-        </w:rPr>
-      </w:pPr>
-      <w:r>
-        <w:rPr>
-          <w:lang w:val="nl-NL"/>
-        </w:rPr>
-        <w:t xml:space="preserve">1) Noem </w:t>
-      </w:r>
-      <w:r>
-        <w:rPr>
-          <w:lang w:val="nl-NL"/>
-        </w:rPr>
-        <w:t>vijf</w:t>
-      </w:r>
-      <w:r>
-        <w:rPr>
-          <w:lang w:val="nl-NL"/>
-        </w:rPr>
-        <w:t xml:space="preserve"> </w:t>
-      </w:r>
-      <w:r>
-        <w:rPr>
-          <w:lang w:val="nl-NL"/>
-        </w:rPr>
-        <w:t xml:space="preserve">mogelijke </w:t>
-      </w:r>
-      <w:r>
-        <w:rPr>
-          <w:lang w:val="nl-NL"/>
-        </w:rPr>
-        <w:t>stappen die je volgt als je</w:t>
-      </w:r>
-      <w:r>
-        <w:rPr>
-          <w:lang w:val="nl-NL"/>
-        </w:rPr>
-        <w:t xml:space="preserve"> een auto wilt kopen.</w:t>
-      </w:r>
-    </w:p>
-    <w:p>
-      <w:pPr>
-        <w:rPr>
-          <w:lang w:val="nl-NL"/>
-        </w:rPr>
-      </w:pPr>
-      <w:r>
-        <w:rPr>
-          <w:lang w:val="nl-NL"/>
-        </w:rPr>
-        <w:t>2) Je wilt een mail sturen naar klasgenoten waarvan de naam niet begint met een r, jonger zijn dan 18, ouder dan 16 en graag naar de bioscoop gaan en actiefilms leuk vinden. Noem de stappen die je kunt volgen om</w:t>
-      </w:r>
-      <w:r>
-        <w:rPr>
-          <w:lang w:val="nl-NL"/>
-        </w:rPr>
-        <w:t xml:space="preserve"> een mail te sturen naar deze klasgenoten, noteer minimaal 5</w:t>
-      </w:r>
-      <w:r>
-        <w:rPr>
-          <w:lang w:val="nl-NL"/>
-        </w:rPr>
-        <w:t xml:space="preserve"> stappen</w:t>
-      </w:r>
-      <w:r>
-        <w:rPr>
-          <w:lang w:val="nl-NL"/>
-        </w:rPr>
-        <w:t>.</w:t>
-      </w:r>
-      <w:r>
-        <w:rPr>
-          <w:lang w:val="nl-NL"/>
-        </w:rPr>
-        <w:t xml:space="preserve"> </w:t>
-      </w:r>
-    </w:p>
-    <w:p>
-      <w:pPr>
-        <w:rPr>
-          <w:lang w:val="nl-NL"/>
-        </w:rPr>
-      </w:pPr>
-    </w:p>
-    <w:p>
-      <w:pPr>
-        <w:rPr>
-          <w:lang w:val="nl-NL"/>
-        </w:rPr>
-      </w:pPr>
-      <w:r>
-        <w:rPr>
-          <w:lang w:val="nl-NL"/>
-        </w:rPr>
-        <w:t>Antwoorden</w:t>
-      </w:r>
-    </w:p>
-    <w:p>
-      <w:pPr>
-        <w:rPr>
-          <w:lang w:val="nl-NL"/>
-        </w:rPr>
-      </w:pPr>
-      <w:r>
-        <w:rPr>
-          <w:lang w:val="nl-NL"/>
-        </w:rPr>
-        <w:t>1.</w:t>
-      </w:r>
-      <w:r>
-        <w:rPr>
-          <w:lang w:val="nl-NL"/>
-        </w:rPr>
-        <w:tab/>
-        <w:t>Juiste mogelijke stappen (er is meer mogelijk):</w:t>
-      </w:r>
-    </w:p>
-    <w:p>
-      <w:pPr>
-        <w:ind w:firstLine="720"/>
-        <w:rPr>
-          <w:lang w:val="nl-NL"/>
-        </w:rPr>
-      </w:pPr>
-      <w:r>
-        <w:rPr>
-          <w:lang w:val="nl-NL"/>
-        </w:rPr>
-        <w:t xml:space="preserve">1) Kiezen tussen </w:t>
-      </w:r>
-      <w:r>
-        <w:rPr>
-          <w:lang w:val="nl-NL"/>
-        </w:rPr>
-        <w:t xml:space="preserve">de verschillende soorten aandrijvingen; </w:t>
-      </w:r>
-      <w:r>
-        <w:rPr>
-          <w:lang w:val="nl-NL"/>
-        </w:rPr>
-        <w:t xml:space="preserve">elektrisch, </w:t>
-      </w:r>
-      <w:r>
-        <w:rPr>
-          <w:lang w:val="nl-NL"/>
-        </w:rPr>
-        <w:t>gas, benzine, diesel of op waterstof</w:t>
-      </w:r>
-      <w:r>
-        <w:rPr>
-          <w:lang w:val="nl-NL"/>
-        </w:rPr>
-        <w:t>?</w:t>
-      </w:r>
-    </w:p>
-    <w:p>
-      <w:pPr>
-        <w:rPr>
-          <w:lang w:val="nl-NL"/>
-        </w:rPr>
-      </w:pPr>
-      <w:r>
-        <w:rPr>
-          <w:lang w:val="nl-NL"/>
-        </w:rPr>
-        <w:tab/>
-        <w:t>2) Kiezen hoe snel het moet zijn</w:t>
-      </w:r>
-    </w:p>
-    <w:p>
-      <w:pPr>
-        <w:rPr>
-          <w:lang w:val="nl-NL"/>
-        </w:rPr>
-      </w:pPr>
-      <w:r>
-        <w:rPr>
-          <w:lang w:val="nl-NL"/>
-        </w:rPr>
-        <w:tab/>
-        <w:t>3) Het budget bepalen</w:t>
-      </w:r>
-    </w:p>
-    <w:p>
-      <w:pPr>
-        <w:rPr>
-          <w:lang w:val="nl-NL"/>
-        </w:rPr>
-      </w:pPr>
-      <w:r>
-        <w:rPr>
-          <w:lang w:val="nl-NL"/>
-        </w:rPr>
-        <w:tab/>
-        <w:t>4) Een kleur kiezen</w:t>
-      </w:r>
-    </w:p>
-    <w:p>
-      <w:pPr>
-        <w:rPr>
-          <w:lang w:val="nl-NL"/>
-        </w:rPr>
-      </w:pPr>
-      <w:r>
-        <w:rPr>
-          <w:lang w:val="nl-NL"/>
-        </w:rPr>
-        <w:tab/>
-        <w:t>5) Bezoeken dealer</w:t>
-      </w:r>
-    </w:p>
-    <w:p>
-      <w:pPr>
-        <w:rPr>
-          <w:lang w:val="nl-NL"/>
-        </w:rPr>
-      </w:pPr>
-      <w:r>
-        <w:rPr>
-          <w:lang w:val="nl-NL"/>
-        </w:rPr>
-        <w:tab/>
-        <w:t>6) Testrit</w:t>
-      </w:r>
-      <w:r>
-        <w:rPr>
-          <w:lang w:val="nl-NL"/>
-        </w:rPr>
-        <w:t xml:space="preserve"> maken</w:t>
-      </w:r>
-    </w:p>
-    <w:p>
-      <w:pPr>
-        <w:rPr>
-          <w:lang w:val="nl-NL"/>
-        </w:rPr>
-      </w:pPr>
-      <w:r>
-        <w:rPr>
-          <w:lang w:val="nl-NL"/>
-        </w:rPr>
-        <w:tab/>
-        <w:t>7) Opties bekijken</w:t>
-      </w:r>
-    </w:p>
-    <w:p>
-      <w:pPr>
-        <w:rPr>
-          <w:lang w:val="nl-NL"/>
-        </w:rPr>
-      </w:pPr>
-      <w:r>
-        <w:rPr>
-          <w:lang w:val="nl-NL"/>
-        </w:rPr>
-        <w:tab/>
-        <w:t>8) Betalen</w:t>
-      </w:r>
-    </w:p>
-    <w:p>
-      <w:pPr>
-        <w:rPr>
-          <w:lang w:val="nl-NL"/>
-        </w:rPr>
-      </w:pPr>
-    </w:p>
-    <w:p>
-      <w:pPr>
-        <w:rPr>
-          <w:lang w:val="nl-NL"/>
-        </w:rPr>
-      </w:pPr>
-    </w:p>
-    <w:p>
-      <w:pPr>
-        <w:rPr>
-          <w:lang w:val="nl-NL"/>
-        </w:rPr>
-      </w:pPr>
-      <w:r>
-        <w:rPr>
-          <w:lang w:val="nl-NL"/>
-        </w:rPr>
-        <w:lastRenderedPageBreak/>
-        <w:t>2.</w:t>
-      </w:r>
-      <w:r>
-        <w:rPr>
-          <w:lang w:val="nl-NL"/>
-        </w:rPr>
-        <w:tab/>
-        <w:t>1) Schrijf alle namen op van klasgenoten</w:t>
-      </w:r>
-    </w:p>
-    <w:p>
-      <w:pPr>
-        <w:rPr>
-          <w:lang w:val="nl-NL"/>
-        </w:rPr>
-      </w:pPr>
-      <w:r>
-        <w:rPr>
-          <w:lang w:val="nl-NL"/>
-        </w:rPr>
-        <w:tab/>
-        <w:t>2) Streep de namen door van mensen waarvan de naam met r begint</w:t>
-      </w:r>
-    </w:p>
-    <w:p>
-      <w:pPr>
-        <w:rPr>
-          <w:lang w:val="nl-NL"/>
-        </w:rPr>
-      </w:pPr>
-      <w:r>
-        <w:rPr>
-          <w:lang w:val="nl-NL"/>
-        </w:rPr>
-        <w:tab/>
-        <w:t>3) Je noteert van de overige mensen de leeftijd</w:t>
-      </w:r>
-    </w:p>
-    <w:p>
-      <w:pPr>
-        <w:rPr>
-          <w:lang w:val="nl-NL"/>
-        </w:rPr>
-      </w:pPr>
-      <w:r>
-        <w:rPr>
-          <w:lang w:val="nl-NL"/>
-        </w:rPr>
-        <w:tab/>
-        <w:t>4) Je kijkt of de leeftijd</w:t>
-      </w:r>
-      <w:r>
-        <w:rPr>
-          <w:lang w:val="nl-NL"/>
-        </w:rPr>
-        <w:t xml:space="preserve"> van de klasgenoten tussen de 16 en 18 jaar lig</w:t>
-      </w:r>
-      <w:r>
-        <w:rPr>
-          <w:lang w:val="nl-NL"/>
-        </w:rPr>
-        <w:t>t</w:t>
-      </w:r>
+    </w:p>
+    <w:p>
+      <w:pPr>
+        <w:rPr>
+          <w:lang w:val="nl-NL"/>
+        </w:rPr>
+      </w:pPr>
       <w:bookmarkStart w:id="0" w:name="_GoBack"/>
       <w:bookmarkEnd w:id="0"/>
+      <w:r>
+        <w:rPr>
+          <w:lang w:val="nl-NL"/>
+        </w:rPr>
+        <w:br/>
+      </w:r>
+      <w:r>
+        <w:rPr>
+          <w:lang w:val="nl-NL"/>
+        </w:rPr>
+        <w:t xml:space="preserve">De logica kan </w:t>
+      </w:r>
+      <w:r>
+        <w:rPr>
+          <w:lang w:val="nl-NL"/>
+        </w:rPr>
+        <w:t>bijvoorbeeld</w:t>
+      </w:r>
+      <w:r>
+        <w:rPr>
+          <w:lang w:val="nl-NL"/>
+        </w:rPr>
+        <w:t xml:space="preserve"> zijn: als de gebruiker in het systeem staat voor de mail lijst en er is een nieuwe mail om te sturen, dan stuur mail naar de gebruiker. Je hakt het probleem, de mail sturen dus in kleine stukjes. Vervolgens kun je die stukjes weer gaan uitwerken. </w:t>
+      </w:r>
+    </w:p>
+    <w:p>
+      <w:pPr>
+        <w:rPr>
+          <w:lang w:val="nl-NL"/>
+        </w:rPr>
+      </w:pPr>
+    </w:p>
+    <w:p>
+      <w:pPr>
+        <w:rPr>
+          <w:lang w:val="nl-NL"/>
+        </w:rPr>
+      </w:pPr>
+      <w:r>
+        <w:rPr>
+          <w:lang w:val="nl-NL"/>
+        </w:rPr>
+        <w:t>Opdrachten</w:t>
+      </w:r>
+    </w:p>
+    <w:p>
+      <w:pPr>
+        <w:rPr>
+          <w:lang w:val="nl-NL"/>
+        </w:rPr>
+      </w:pPr>
+      <w:r>
+        <w:rPr>
+          <w:lang w:val="nl-NL"/>
+        </w:rPr>
+        <w:t xml:space="preserve">1) Noem </w:t>
+      </w:r>
+      <w:r>
+        <w:rPr>
+          <w:lang w:val="nl-NL"/>
+        </w:rPr>
+        <w:t>vijf</w:t>
+      </w:r>
+      <w:r>
+        <w:rPr>
+          <w:lang w:val="nl-NL"/>
+        </w:rPr>
+        <w:t xml:space="preserve"> </w:t>
+      </w:r>
+      <w:r>
+        <w:rPr>
+          <w:lang w:val="nl-NL"/>
+        </w:rPr>
+        <w:t xml:space="preserve">mogelijke </w:t>
+      </w:r>
+      <w:r>
+        <w:rPr>
+          <w:lang w:val="nl-NL"/>
+        </w:rPr>
+        <w:t>stappen die je volgt als je</w:t>
+      </w:r>
+      <w:r>
+        <w:rPr>
+          <w:lang w:val="nl-NL"/>
+        </w:rPr>
+        <w:t xml:space="preserve"> een auto wilt kopen.</w:t>
+      </w:r>
+    </w:p>
+    <w:p>
+      <w:pPr>
+        <w:rPr>
+          <w:lang w:val="nl-NL"/>
+        </w:rPr>
+      </w:pPr>
+      <w:r>
+        <w:rPr>
+          <w:lang w:val="nl-NL"/>
+        </w:rPr>
+        <w:t>2) Je wilt een mail sturen naar klasgenoten waarvan de naam niet begint met een r, jonger zijn dan 18, ouder dan 16 en graag naar de bioscoop gaan en actiefilms leuk vinden. Noem de stappen die je kunt volgen om</w:t>
+      </w:r>
+      <w:r>
+        <w:rPr>
+          <w:lang w:val="nl-NL"/>
+        </w:rPr>
+        <w:t xml:space="preserve"> een mail te sturen naar deze klasgenoten, noteer minimaal 5</w:t>
+      </w:r>
+      <w:r>
+        <w:rPr>
+          <w:lang w:val="nl-NL"/>
+        </w:rPr>
+        <w:t xml:space="preserve"> stappen</w:t>
+      </w:r>
+      <w:r>
+        <w:rPr>
+          <w:lang w:val="nl-NL"/>
+        </w:rPr>
+        <w:t>.</w:t>
+      </w:r>
+      <w:r>
+        <w:rPr>
+          <w:lang w:val="nl-NL"/>
+        </w:rPr>
+        <w:t xml:space="preserve"> </w:t>
+      </w:r>
+    </w:p>
+    <w:p>
+      <w:pPr>
+        <w:rPr>
+          <w:lang w:val="nl-NL"/>
+        </w:rPr>
+      </w:pPr>
+    </w:p>
+    <w:p>
+      <w:pPr>
+        <w:rPr>
+          <w:lang w:val="nl-NL"/>
+        </w:rPr>
+      </w:pPr>
+      <w:r>
+        <w:rPr>
+          <w:lang w:val="nl-NL"/>
+        </w:rPr>
+        <w:t>Antwoorden</w:t>
+      </w:r>
+    </w:p>
+    <w:p>
+      <w:pPr>
+        <w:rPr>
+          <w:lang w:val="nl-NL"/>
+        </w:rPr>
+      </w:pPr>
+      <w:r>
+        <w:rPr>
+          <w:lang w:val="nl-NL"/>
+        </w:rPr>
+        <w:t>1.</w:t>
+      </w:r>
+      <w:r>
+        <w:rPr>
+          <w:lang w:val="nl-NL"/>
+        </w:rPr>
+        <w:tab/>
+        <w:t>Juiste mogelijke stappen (er is meer mogelijk):</w:t>
+      </w:r>
+    </w:p>
+    <w:p>
+      <w:pPr>
+        <w:ind w:firstLine="720"/>
+        <w:rPr>
+          <w:lang w:val="nl-NL"/>
+        </w:rPr>
+      </w:pPr>
+      <w:r>
+        <w:rPr>
+          <w:lang w:val="nl-NL"/>
+        </w:rPr>
+        <w:t xml:space="preserve">1) Kiezen tussen </w:t>
+      </w:r>
+      <w:r>
+        <w:rPr>
+          <w:lang w:val="nl-NL"/>
+        </w:rPr>
+        <w:t xml:space="preserve">de verschillende soorten aandrijvingen; </w:t>
+      </w:r>
+      <w:r>
+        <w:rPr>
+          <w:lang w:val="nl-NL"/>
+        </w:rPr>
+        <w:t xml:space="preserve">elektrisch, </w:t>
+      </w:r>
+      <w:r>
+        <w:rPr>
+          <w:lang w:val="nl-NL"/>
+        </w:rPr>
+        <w:t>gas, benzine, diesel of op waterstof</w:t>
+      </w:r>
+      <w:r>
+        <w:rPr>
+          <w:lang w:val="nl-NL"/>
+        </w:rPr>
+        <w:t>?</w:t>
+      </w:r>
+    </w:p>
+    <w:p>
+      <w:pPr>
+        <w:rPr>
+          <w:lang w:val="nl-NL"/>
+        </w:rPr>
+      </w:pPr>
+      <w:r>
+        <w:rPr>
+          <w:lang w:val="nl-NL"/>
+        </w:rPr>
+        <w:tab/>
+        <w:t>2) Kiezen hoe snel het moet zijn</w:t>
+      </w:r>
+    </w:p>
+    <w:p>
+      <w:pPr>
+        <w:rPr>
+          <w:lang w:val="nl-NL"/>
+        </w:rPr>
+      </w:pPr>
+      <w:r>
+        <w:rPr>
+          <w:lang w:val="nl-NL"/>
+        </w:rPr>
+        <w:tab/>
+        <w:t>3) Het budget bepalen</w:t>
+      </w:r>
+    </w:p>
+    <w:p>
+      <w:pPr>
+        <w:rPr>
+          <w:lang w:val="nl-NL"/>
+        </w:rPr>
+      </w:pPr>
+      <w:r>
+        <w:rPr>
+          <w:lang w:val="nl-NL"/>
+        </w:rPr>
+        <w:tab/>
+        <w:t>4) Een kleur kiezen</w:t>
+      </w:r>
+    </w:p>
+    <w:p>
+      <w:pPr>
+        <w:rPr>
+          <w:lang w:val="nl-NL"/>
+        </w:rPr>
+      </w:pPr>
+      <w:r>
+        <w:rPr>
+          <w:lang w:val="nl-NL"/>
+        </w:rPr>
+        <w:tab/>
+        <w:t>5) Bezoeken dealer</w:t>
+      </w:r>
+    </w:p>
+    <w:p>
+      <w:pPr>
+        <w:rPr>
+          <w:lang w:val="nl-NL"/>
+        </w:rPr>
+      </w:pPr>
+      <w:r>
+        <w:rPr>
+          <w:lang w:val="nl-NL"/>
+        </w:rPr>
+        <w:tab/>
+        <w:t>6) Testrit</w:t>
+      </w:r>
+      <w:r>
+        <w:rPr>
+          <w:lang w:val="nl-NL"/>
+        </w:rPr>
+        <w:t xml:space="preserve"> maken</w:t>
+      </w:r>
+    </w:p>
+    <w:p>
+      <w:pPr>
+        <w:rPr>
+          <w:lang w:val="nl-NL"/>
+        </w:rPr>
+      </w:pPr>
+      <w:r>
+        <w:rPr>
+          <w:lang w:val="nl-NL"/>
+        </w:rPr>
+        <w:tab/>
+        <w:t>7) Opties bekijken</w:t>
+      </w:r>
+    </w:p>
+    <w:p>
+      <w:pPr>
+        <w:rPr>
+          <w:lang w:val="nl-NL"/>
+        </w:rPr>
+      </w:pPr>
+      <w:r>
+        <w:rPr>
+          <w:lang w:val="nl-NL"/>
+        </w:rPr>
+        <w:tab/>
+        <w:t>8) Betalen</w:t>
+      </w:r>
+    </w:p>
+    <w:p>
+      <w:pPr>
+        <w:rPr>
+          <w:lang w:val="nl-NL"/>
+        </w:rPr>
+      </w:pPr>
+    </w:p>
+    <w:p>
+      <w:pPr>
+        <w:rPr>
+          <w:lang w:val="nl-NL"/>
+        </w:rPr>
+      </w:pPr>
+    </w:p>
+    <w:p>
+      <w:pPr>
+        <w:rPr>
+          <w:lang w:val="nl-NL"/>
+        </w:rPr>
+      </w:pPr>
+      <w:r>
+        <w:rPr>
+          <w:lang w:val="nl-NL"/>
+        </w:rPr>
+        <w:t>2.</w:t>
+      </w:r>
+      <w:r>
+        <w:rPr>
+          <w:lang w:val="nl-NL"/>
+        </w:rPr>
+        <w:tab/>
+        <w:t>1) Schrijf alle namen op van klasgenoten</w:t>
+      </w:r>
+    </w:p>
+    <w:p>
+      <w:pPr>
+        <w:rPr>
+          <w:lang w:val="nl-NL"/>
+        </w:rPr>
+      </w:pPr>
+      <w:r>
+        <w:rPr>
+          <w:lang w:val="nl-NL"/>
+        </w:rPr>
+        <w:tab/>
+        <w:t>2) Streep de namen door van mensen waarvan de naam met r begint</w:t>
+      </w:r>
+    </w:p>
+    <w:p>
+      <w:pPr>
+        <w:rPr>
+          <w:lang w:val="nl-NL"/>
+        </w:rPr>
+      </w:pPr>
+      <w:r>
+        <w:rPr>
+          <w:lang w:val="nl-NL"/>
+        </w:rPr>
+        <w:tab/>
+        <w:t>3) Je noteert van de overige mensen de leeftijd</w:t>
+      </w:r>
+    </w:p>
+    <w:p>
+      <w:pPr>
+        <w:rPr>
+          <w:lang w:val="nl-NL"/>
+        </w:rPr>
+      </w:pPr>
+      <w:r>
+        <w:rPr>
+          <w:lang w:val="nl-NL"/>
+        </w:rPr>
+        <w:tab/>
+        <w:t>4) Je kijkt of de leeftijd</w:t>
+      </w:r>
+      <w:r>
+        <w:rPr>
+          <w:lang w:val="nl-NL"/>
+        </w:rPr>
+        <w:t xml:space="preserve"> van de klasgenoten tussen de 16 en 18 jaar lig</w:t>
+      </w:r>
+      <w:r>
+        <w:rPr>
+          <w:lang w:val="nl-NL"/>
+        </w:rPr>
+        <w:t>t</w:t>
+      </w:r>
     </w:p>
     <w:p>
       <w:pPr>
@@ -671,7 +684,7 @@
 </file>
 
 <file path=word/styles.xml><?xml version="1.0" encoding="utf-8"?>
-<w:styles xmlns:mc="http://schemas.openxmlformats.org/markup-compatibility/2006" xmlns:r="http://schemas.openxmlformats.org/officeDocument/2006/relationships" xmlns:w="http://schemas.openxmlformats.org/wordprocessingml/2006/main" xmlns:w14="http://schemas.microsoft.com/office/word/2010/wordml" xmlns:w15="http://schemas.microsoft.com/office/word/2012/wordml" mc:Ignorable="w14 w15">
+<w:styles xmlns:mc="http://schemas.openxmlformats.org/markup-compatibility/2006" xmlns:r="http://schemas.openxmlformats.org/officeDocument/2006/relationships" xmlns:w="http://schemas.openxmlformats.org/wordprocessingml/2006/main" xmlns:w14="http://schemas.microsoft.com/office/word/2010/wordml" xmlns:w15="http://schemas.microsoft.com/office/word/2012/wordml" xmlns:w16cid="http://schemas.microsoft.com/office/word/2016/wordml/cid" xmlns:w16se="http://schemas.microsoft.com/office/word/2015/wordml/symex" mc:Ignorable="w14 w15 w16se w16cid">
   <w:docDefaults>
     <w:rPrDefault>
       <w:rPr>
@@ -687,7 +700,7 @@
       </w:pPr>
     </w:pPrDefault>
   </w:docDefaults>
-  <w:latentStyles w:defLockedState="0" w:defUIPriority="99" w:defSemiHidden="0" w:defUnhideWhenUsed="0" w:defQFormat="0" w:count="371">
+  <w:latentStyles w:defLockedState="0" w:defUIPriority="99" w:defSemiHidden="0" w:defUnhideWhenUsed="0" w:defQFormat="0" w:count="375">
     <w:lsdException w:name="Normal" w:uiPriority="0" w:qFormat="1"/>
     <w:lsdException w:name="heading 1" w:uiPriority="9" w:qFormat="1"/>
     <w:lsdException w:name="heading 2" w:semiHidden="1" w:uiPriority="9" w:unhideWhenUsed="1" w:qFormat="1"/>
@@ -793,7 +806,6 @@
     <w:lsdException w:name="HTML Sample" w:semiHidden="1" w:unhideWhenUsed="1"/>
     <w:lsdException w:name="HTML Typewriter" w:semiHidden="1" w:unhideWhenUsed="1"/>
     <w:lsdException w:name="HTML Variable" w:semiHidden="1" w:unhideWhenUsed="1"/>
-    <w:lsdException w:name="Normal Table" w:semiHidden="1" w:unhideWhenUsed="1"/>
     <w:lsdException w:name="annotation subject" w:semiHidden="1" w:unhideWhenUsed="1"/>
     <w:lsdException w:name="No List" w:semiHidden="1" w:unhideWhenUsed="1"/>
     <w:lsdException w:name="Outline List 1" w:semiHidden="1" w:unhideWhenUsed="1"/>
@@ -837,10 +849,8 @@
     <w:lsdException w:name="Table Elegant" w:semiHidden="1" w:unhideWhenUsed="1"/>
     <w:lsdException w:name="Table Professional" w:semiHidden="1" w:unhideWhenUsed="1"/>
     <w:lsdException w:name="Table Subtle 1" w:semiHidden="1" w:unhideWhenUsed="1"/>
-    <w:lsdException w:name="Table Subtle 2" w:semiHidden="1" w:unhideWhenUsed="1"/>
     <w:lsdException w:name="Table Web 1" w:semiHidden="1" w:unhideWhenUsed="1"/>
     <w:lsdException w:name="Table Web 2" w:semiHidden="1" w:unhideWhenUsed="1"/>
-    <w:lsdException w:name="Table Web 3" w:semiHidden="1" w:unhideWhenUsed="1"/>
     <w:lsdException w:name="Balloon Text" w:semiHidden="1" w:unhideWhenUsed="1"/>
     <w:lsdException w:name="Table Grid" w:uiPriority="39"/>
     <w:lsdException w:name="Table Theme" w:semiHidden="1" w:unhideWhenUsed="1"/>
@@ -1059,18 +1069,22 @@
     <w:lsdException w:name="List Table 5 Dark Accent 6" w:uiPriority="50"/>
     <w:lsdException w:name="List Table 6 Colorful Accent 6" w:uiPriority="51"/>
     <w:lsdException w:name="List Table 7 Colorful Accent 6" w:uiPriority="52"/>
+    <w:lsdException w:name="Mention" w:semiHidden="1" w:unhideWhenUsed="1"/>
+    <w:lsdException w:name="Smart Hyperlink" w:semiHidden="1" w:unhideWhenUsed="1"/>
+    <w:lsdException w:name="Hashtag" w:semiHidden="1" w:unhideWhenUsed="1"/>
+    <w:lsdException w:name="Unresolved Mention" w:semiHidden="1" w:unhideWhenUsed="1"/>
   </w:latentStyles>
-  <w:style w:type="paragraph" w:default="1" w:styleId="Standaard">
+  <w:style w:type="paragraph" w:default="1" w:styleId="Normal">
     <w:name w:val="Normal"/>
     <w:qFormat/>
   </w:style>
-  <w:style w:type="character" w:default="1" w:styleId="Standaardalinea-lettertype">
+  <w:style w:type="character" w:default="1" w:styleId="DefaultParagraphFont">
     <w:name w:val="Default Paragraph Font"/>
     <w:uiPriority w:val="1"/>
     <w:semiHidden/>
     <w:unhideWhenUsed/>
   </w:style>
-  <w:style w:type="table" w:default="1" w:styleId="Standaardtabel">
+  <w:style w:type="table" w:default="1" w:styleId="TableNormal">
     <w:name w:val="Normal Table"/>
     <w:uiPriority w:val="99"/>
     <w:semiHidden/>
@@ -1085,7 +1099,7 @@
       </w:tblCellMar>
     </w:tblPr>
   </w:style>
-  <w:style w:type="numbering" w:default="1" w:styleId="Geenlijst">
+  <w:style w:type="numbering" w:default="1" w:styleId="NoList">
     <w:name w:val="No List"/>
     <w:uiPriority w:val="99"/>
     <w:semiHidden/>

</xml_diff>